<commit_message>
layout change in doc
</commit_message>
<xml_diff>
--- a/documentation.docx
+++ b/documentation.docx
@@ -124,9 +124,14 @@
       </w:pPr>
       <w:proofErr w:type="spellStart"/>
       <w:r>
-        <w:t>Customers_messy_data.json</w:t>
+        <w:t>Customers_messy_</w:t>
+      </w:r>
+      <w:proofErr w:type="gramStart"/>
+      <w:r>
+        <w:t>data.json</w:t>
       </w:r>
       <w:proofErr w:type="spellEnd"/>
+      <w:proofErr w:type="gramEnd"/>
       <w:r>
         <w:t xml:space="preserve"> :</w:t>
       </w:r>
@@ -155,11 +160,19 @@
       </w:r>
       <w:proofErr w:type="spellStart"/>
       <w:r>
-        <w:t>cust_id</w:t>
+        <w:t>cust_</w:t>
+      </w:r>
+      <w:proofErr w:type="gramStart"/>
+      <w:r>
+        <w:t>id</w:t>
       </w:r>
       <w:proofErr w:type="spellEnd"/>
       <w:r>
-        <w:t xml:space="preserve"> ; </w:t>
+        <w:t xml:space="preserve"> ;</w:t>
+      </w:r>
+      <w:proofErr w:type="gramEnd"/>
+      <w:r>
+        <w:t xml:space="preserve"> </w:t>
       </w:r>
       <w:r>
         <w:t>email</w:t>
@@ -194,14 +207,22 @@
       </w:r>
       <w:proofErr w:type="spellStart"/>
       <w:r>
-        <w:t>registration_date</w:t>
+        <w:t>registration_</w:t>
+      </w:r>
+      <w:proofErr w:type="gramStart"/>
+      <w:r>
+        <w:t>date</w:t>
       </w:r>
       <w:proofErr w:type="spellEnd"/>
       <w:r>
         <w:t>,</w:t>
       </w:r>
       <w:r>
-        <w:t xml:space="preserve">. </w:t>
+        <w:t>.</w:t>
+      </w:r>
+      <w:proofErr w:type="gramEnd"/>
+      <w:r>
+        <w:t xml:space="preserve"> </w:t>
       </w:r>
       <w:proofErr w:type="spellStart"/>
       <w:r>
@@ -246,10 +267,12 @@
         <w:t xml:space="preserve"> or some has it in </w:t>
       </w:r>
       <w:proofErr w:type="spellStart"/>
+      <w:proofErr w:type="gramStart"/>
       <w:r>
         <w:t>both.Some</w:t>
       </w:r>
       <w:proofErr w:type="spellEnd"/>
+      <w:proofErr w:type="gramEnd"/>
       <w:r>
         <w:t xml:space="preserve"> have different </w:t>
       </w:r>
@@ -343,9 +366,14 @@
       </w:pPr>
       <w:proofErr w:type="spellStart"/>
       <w:r>
-        <w:t>products_inconsistent_data.json</w:t>
+        <w:t>products_inconsistent_</w:t>
+      </w:r>
+      <w:proofErr w:type="gramStart"/>
+      <w:r>
+        <w:t>data.json</w:t>
       </w:r>
       <w:proofErr w:type="spellEnd"/>
+      <w:proofErr w:type="gramEnd"/>
       <w:r>
         <w:t xml:space="preserve"> :</w:t>
       </w:r>
@@ -361,9 +389,11 @@
       <w:r>
         <w:t xml:space="preserve">The dataset </w:t>
       </w:r>
+      <w:proofErr w:type="gramStart"/>
       <w:r>
         <w:t>have</w:t>
       </w:r>
+      <w:proofErr w:type="gramEnd"/>
       <w:r>
         <w:t xml:space="preserve"> both </w:t>
       </w:r>
@@ -493,9 +523,11 @@
           <w:numId w:val="8"/>
         </w:numPr>
       </w:pPr>
+      <w:proofErr w:type="gramStart"/>
       <w:r>
         <w:t>Orders_unstructured_data.csv :</w:t>
       </w:r>
+      <w:proofErr w:type="gramEnd"/>
     </w:p>
     <w:p>
       <w:pPr>
@@ -962,11 +994,19 @@
       </w:r>
       <w:proofErr w:type="spellStart"/>
       <w:r>
-        <w:t>summarize_dataframe</w:t>
+        <w:t>summarize_</w:t>
+      </w:r>
+      <w:proofErr w:type="gramStart"/>
+      <w:r>
+        <w:t>dataframe</w:t>
       </w:r>
       <w:proofErr w:type="spellEnd"/>
       <w:r>
-        <w:t>() utility to generate column-wise summaries</w:t>
+        <w:t>(</w:t>
+      </w:r>
+      <w:proofErr w:type="gramEnd"/>
+      <w:r>
+        <w:t>) utility to generate column-wise summaries</w:t>
       </w:r>
     </w:p>
     <w:p>
@@ -1054,13 +1094,18 @@
       </w:r>
       <w:proofErr w:type="spellStart"/>
       <w:r>
-        <w:t>generate_data_issue_report</w:t>
+        <w:t>generate_data_issue_</w:t>
+      </w:r>
+      <w:proofErr w:type="gramStart"/>
+      <w:r>
+        <w:t>report</w:t>
       </w:r>
       <w:proofErr w:type="spellEnd"/>
       <w:r>
         <w:t>(</w:t>
       </w:r>
       <w:proofErr w:type="spellStart"/>
+      <w:proofErr w:type="gramEnd"/>
       <w:r>
         <w:t>dataset_name</w:t>
       </w:r>
@@ -1287,7 +1332,23 @@
           <w:b/>
           <w:bCs/>
         </w:rPr>
-        <w:t xml:space="preserve"> by LLM’s are stored in pdf format in the reports directory</w:t>
+        <w:t xml:space="preserve"> by LLM’s are stored in pdf format in the </w:t>
+      </w:r>
+      <w:proofErr w:type="gramStart"/>
+      <w:r>
+        <w:rPr>
+          <w:b/>
+          <w:bCs/>
+        </w:rPr>
+        <w:t>reports</w:t>
+      </w:r>
+      <w:proofErr w:type="gramEnd"/>
+      <w:r>
+        <w:rPr>
+          <w:b/>
+          <w:bCs/>
+        </w:rPr>
+        <w:t xml:space="preserve"> directory</w:t>
       </w:r>
       <w:r>
         <w:rPr>
@@ -1370,6 +1431,11 @@
     </w:p>
     <w:p>
       <w:pPr>
+        <w:pStyle w:val="ListParagraph"/>
+      </w:pPr>
+    </w:p>
+    <w:p>
+      <w:pPr>
         <w:rPr>
           <w:b/>
           <w:bCs/>
@@ -1384,6 +1450,7 @@
           <w:sz w:val="32"/>
           <w:szCs w:val="32"/>
         </w:rPr>
+        <w:lastRenderedPageBreak/>
         <w:t>Phase 2: Data Cleaning &amp; Transformation</w:t>
       </w:r>
     </w:p>
@@ -1399,7 +1466,6 @@
           <w:b/>
           <w:bCs/>
         </w:rPr>
-        <w:lastRenderedPageBreak/>
         <w:t>Cleaning Strategy</w:t>
       </w:r>
     </w:p>
@@ -1488,15 +1554,24 @@
         <w:t xml:space="preserve"> phone numbers </w:t>
       </w:r>
       <w:r>
-        <w:t xml:space="preserve">=&gt; </w:t>
-      </w:r>
-      <w:r>
-        <w:t xml:space="preserve"> (555) 123-4567.</w:t>
+        <w:t>=</w:t>
+      </w:r>
+      <w:proofErr w:type="gramStart"/>
+      <w:r>
+        <w:t xml:space="preserve">&gt; </w:t>
+      </w:r>
+      <w:r>
+        <w:t xml:space="preserve"> (</w:t>
+      </w:r>
+      <w:proofErr w:type="gramEnd"/>
+      <w:r>
+        <w:t>555) 123-4567.</w:t>
       </w:r>
       <w:r>
         <w:t xml:space="preserve">Format dates </w:t>
       </w:r>
       <w:proofErr w:type="spellStart"/>
+      <w:proofErr w:type="gramStart"/>
       <w:r>
         <w:t>also.</w:t>
       </w:r>
@@ -1504,8 +1579,17 @@
         <w:t>City</w:t>
       </w:r>
       <w:proofErr w:type="spellEnd"/>
-      <w:r>
-        <w:t xml:space="preserve"> and state names are mapped to proper names(like "la" </w:t>
+      <w:proofErr w:type="gramEnd"/>
+      <w:r>
+        <w:t xml:space="preserve"> and state names are mapped to proper </w:t>
+      </w:r>
+      <w:proofErr w:type="gramStart"/>
+      <w:r>
+        <w:t>names(</w:t>
+      </w:r>
+      <w:proofErr w:type="gramEnd"/>
+      <w:r>
+        <w:t xml:space="preserve">like "la" </w:t>
       </w:r>
       <w:r>
         <w:t>=&gt;</w:t>
@@ -1513,8 +1597,13 @@
       <w:r>
         <w:t>"Los Angeles"</w:t>
       </w:r>
-      <w:r>
-        <w:t>).Use same case for each entry in column.</w:t>
+      <w:proofErr w:type="gramStart"/>
+      <w:r>
+        <w:t>).Use</w:t>
+      </w:r>
+      <w:proofErr w:type="gramEnd"/>
+      <w:r>
+        <w:t xml:space="preserve"> same case for each entry in column.</w:t>
       </w:r>
     </w:p>
     <w:p>
@@ -1638,9 +1727,14 @@
       </w:r>
       <w:proofErr w:type="spellStart"/>
       <w:r>
-        <w:t>customers_cleaned_data.json</w:t>
+        <w:t>customers_cleaned_</w:t>
+      </w:r>
+      <w:proofErr w:type="gramStart"/>
+      <w:r>
+        <w:t>data.json</w:t>
       </w:r>
       <w:proofErr w:type="spellEnd"/>
+      <w:proofErr w:type="gramEnd"/>
       <w:r>
         <w:t xml:space="preserve">. </w:t>
       </w:r>
@@ -1894,8 +1988,13 @@
       <w:r>
         <w:t xml:space="preserve"> </w:t>
       </w:r>
-      <w:r>
-        <w:t xml:space="preserve">And store </w:t>
+      <w:proofErr w:type="gramStart"/>
+      <w:r>
+        <w:t>And</w:t>
+      </w:r>
+      <w:proofErr w:type="gramEnd"/>
+      <w:r>
+        <w:t xml:space="preserve"> store </w:t>
       </w:r>
       <w:r>
         <w:t xml:space="preserve">the cleaned </w:t>
@@ -1980,6 +2079,7 @@
           <w:b/>
           <w:bCs/>
         </w:rPr>
+        <w:lastRenderedPageBreak/>
         <w:t xml:space="preserve">3. </w:t>
       </w:r>
       <w:r>
@@ -2017,18 +2117,30 @@
           <w:b/>
           <w:bCs/>
         </w:rPr>
-        <w:lastRenderedPageBreak/>
         <w:t>4.</w:t>
       </w:r>
       <w:r>
         <w:t xml:space="preserve"> </w:t>
       </w:r>
       <w:r>
-        <w:t>weird characters (_, -)</w:t>
-      </w:r>
-      <w:r>
-        <w:t>=&gt; “ ”</w:t>
-      </w:r>
+        <w:t xml:space="preserve">weird characters (_, </w:t>
+      </w:r>
+      <w:proofErr w:type="gramStart"/>
+      <w:r>
+        <w:t>-)</w:t>
+      </w:r>
+      <w:r>
+        <w:t>=</w:t>
+      </w:r>
+      <w:proofErr w:type="gramEnd"/>
+      <w:r>
+        <w:t xml:space="preserve">&gt; </w:t>
+      </w:r>
+      <w:proofErr w:type="gramStart"/>
+      <w:r>
+        <w:t>“ ”</w:t>
+      </w:r>
+      <w:proofErr w:type="gramEnd"/>
       <w:r>
         <w:t xml:space="preserve">, and turns names into </w:t>
       </w:r>
@@ -2301,11 +2413,16 @@
       </w:r>
       <w:proofErr w:type="spellEnd"/>
       <w:r>
-        <w:t xml:space="preserve"> for now </w:t>
+        <w:t xml:space="preserve"> for </w:t>
+      </w:r>
+      <w:proofErr w:type="gramStart"/>
+      <w:r>
+        <w:t xml:space="preserve">now </w:t>
       </w:r>
       <w:r>
         <w:t>.</w:t>
       </w:r>
+      <w:proofErr w:type="gramEnd"/>
     </w:p>
     <w:p>
       <w:r>
@@ -2346,12 +2463,16 @@
         <w:rPr>
           <w:b/>
           <w:bCs/>
+          <w:sz w:val="24"/>
+          <w:szCs w:val="24"/>
         </w:rPr>
       </w:pPr>
       <w:r>
         <w:rPr>
           <w:b/>
           <w:bCs/>
+          <w:sz w:val="24"/>
+          <w:szCs w:val="24"/>
         </w:rPr>
         <w:t>Challenges:</w:t>
       </w:r>
@@ -2359,6 +2480,8 @@
         <w:rPr>
           <w:b/>
           <w:bCs/>
+          <w:sz w:val="24"/>
+          <w:szCs w:val="24"/>
         </w:rPr>
         <w:t xml:space="preserve"> </w:t>
       </w:r>
@@ -2493,7 +2616,15 @@
         <w:t>item-level details for each order, like quantity, price, and which product was ordered</w:t>
       </w:r>
       <w:r>
-        <w:t xml:space="preserve">. And Order details refers to </w:t>
+        <w:t xml:space="preserve">. And Order details </w:t>
+      </w:r>
+      <w:proofErr w:type="gramStart"/>
+      <w:r>
+        <w:t>refers</w:t>
+      </w:r>
+      <w:proofErr w:type="gramEnd"/>
+      <w:r>
+        <w:t xml:space="preserve"> to </w:t>
       </w:r>
       <w:r>
         <w:t>general info about the order — like who placed it, the status, tracking, payment, shipping, tax, etc</w:t>
@@ -2610,6 +2741,7 @@
           <w:sz w:val="32"/>
           <w:szCs w:val="32"/>
         </w:rPr>
+        <w:lastRenderedPageBreak/>
         <w:t>Phase 3: Database Design &amp; Implementation</w:t>
       </w:r>
     </w:p>
@@ -2630,7 +2762,6 @@
     </w:p>
     <w:p>
       <w:r>
-        <w:lastRenderedPageBreak/>
         <w:t xml:space="preserve">After cleaning the data, I manually </w:t>
       </w:r>
       <w:proofErr w:type="spellStart"/>
@@ -2643,6 +2774,9 @@
       </w:r>
     </w:p>
     <w:p>
+      <w:pPr>
+        <w:spacing w:line="240" w:lineRule="auto"/>
+      </w:pPr>
       <w:r>
         <w:rPr>
           <w:b/>
@@ -2682,6 +2816,9 @@
       </w:r>
     </w:p>
     <w:p>
+      <w:pPr>
+        <w:spacing w:line="240" w:lineRule="auto"/>
+      </w:pPr>
       <w:r>
         <w:t xml:space="preserve">in the orders dataset, I noticed there was a </w:t>
       </w:r>
@@ -2703,7 +2840,15 @@
         <w:t>from</w:t>
       </w:r>
       <w:r>
-        <w:t xml:space="preserve"> the customers table.</w:t>
+        <w:t xml:space="preserve"> the </w:t>
+      </w:r>
+      <w:proofErr w:type="gramStart"/>
+      <w:r>
+        <w:t>customers</w:t>
+      </w:r>
+      <w:proofErr w:type="gramEnd"/>
+      <w:r>
+        <w:t xml:space="preserve"> table.</w:t>
       </w:r>
     </w:p>
     <w:p>
@@ -2814,9 +2959,14 @@
       </w:r>
       <w:proofErr w:type="spellStart"/>
       <w:r>
-        <w:t>customers_cleaned_data.json</w:t>
+        <w:t>customers_cleaned_</w:t>
+      </w:r>
+      <w:proofErr w:type="gramStart"/>
+      <w:r>
+        <w:t>data.json</w:t>
       </w:r>
       <w:proofErr w:type="spellEnd"/>
+      <w:proofErr w:type="gramEnd"/>
     </w:p>
     <w:p>
       <w:pPr>
@@ -2891,9 +3041,14 @@
       </w:r>
       <w:proofErr w:type="spellStart"/>
       <w:r>
-        <w:t>products_cleaned_data.json</w:t>
+        <w:t>products_cleaned_</w:t>
+      </w:r>
+      <w:proofErr w:type="gramStart"/>
+      <w:r>
+        <w:t>data.json</w:t>
       </w:r>
       <w:proofErr w:type="spellEnd"/>
+      <w:proofErr w:type="gramEnd"/>
     </w:p>
     <w:p>
       <w:pPr>
@@ -2934,29 +3089,32 @@
         <w:t>_</w:t>
       </w:r>
       <w:r>
-        <w:t>cleaned_data.json</w:t>
+        <w:t>cleaned_</w:t>
+      </w:r>
+      <w:proofErr w:type="gramStart"/>
+      <w:r>
+        <w:t>data.json</w:t>
       </w:r>
       <w:proofErr w:type="spellEnd"/>
-    </w:p>
-    <w:p>
-      <w:r>
-        <w:rPr>
-          <w:b/>
-          <w:bCs/>
-        </w:rPr>
-        <w:t>ER Diagram:</w:t>
-      </w:r>
+      <w:proofErr w:type="gramEnd"/>
     </w:p>
     <w:p>
       <w:r>
         <w:rPr>
           <w:noProof/>
         </w:rPr>
-        <w:lastRenderedPageBreak/>
         <w:drawing>
-          <wp:inline distT="0" distB="0" distL="0" distR="0" wp14:anchorId="0A975C86" wp14:editId="065B3A72">
-            <wp:extent cx="5731510" cy="4014470"/>
-            <wp:effectExtent l="0" t="0" r="2540" b="5080"/>
+          <wp:anchor distT="0" distB="0" distL="114300" distR="114300" simplePos="0" relativeHeight="251663360" behindDoc="0" locked="0" layoutInCell="1" allowOverlap="1" wp14:anchorId="0A975C86" wp14:editId="302644DE">
+            <wp:simplePos x="0" y="0"/>
+            <wp:positionH relativeFrom="margin">
+              <wp:align>left</wp:align>
+            </wp:positionH>
+            <wp:positionV relativeFrom="margin">
+              <wp:posOffset>6090534</wp:posOffset>
+            </wp:positionV>
+            <wp:extent cx="6026150" cy="3323590"/>
+            <wp:effectExtent l="0" t="0" r="0" b="0"/>
+            <wp:wrapSquare wrapText="bothSides"/>
             <wp:docPr id="1597661244" name="Picture 2"/>
             <wp:cNvGraphicFramePr>
               <a:graphicFrameLocks xmlns:a="http://schemas.openxmlformats.org/drawingml/2006/main" noChangeAspect="1"/>
@@ -2986,7 +3144,7 @@
                   <pic:spPr bwMode="auto">
                     <a:xfrm>
                       <a:off x="0" y="0"/>
-                      <a:ext cx="5731510" cy="4014470"/>
+                      <a:ext cx="6026150" cy="3323590"/>
                     </a:xfrm>
                     <a:prstGeom prst="rect">
                       <a:avLst/>
@@ -2999,23 +3157,30 @@
                 </pic:pic>
               </a:graphicData>
             </a:graphic>
-          </wp:inline>
+            <wp14:sizeRelH relativeFrom="margin">
+              <wp14:pctWidth>0</wp14:pctWidth>
+            </wp14:sizeRelH>
+            <wp14:sizeRelV relativeFrom="margin">
+              <wp14:pctHeight>0</wp14:pctHeight>
+            </wp14:sizeRelV>
+          </wp:anchor>
         </w:drawing>
       </w:r>
-    </w:p>
-    <w:p/>
-    <w:p>
-      <w:pPr>
+      <w:r>
         <w:rPr>
           <w:b/>
           <w:bCs/>
         </w:rPr>
-      </w:pPr>
+        <w:t>ER Diagram:</w:t>
+      </w:r>
+    </w:p>
+    <w:p>
       <w:r>
         <w:rPr>
           <w:b/>
           <w:bCs/>
         </w:rPr>
+        <w:lastRenderedPageBreak/>
         <w:t>Database Implementation</w:t>
       </w:r>
     </w:p>
@@ -3245,18 +3410,29 @@
           <w:b/>
           <w:bCs/>
         </w:rPr>
-        <w:lastRenderedPageBreak/>
-        <w:t>Customer Analytics</w:t>
-      </w:r>
+        <w:t xml:space="preserve">Customer </w:t>
+      </w:r>
+      <w:proofErr w:type="gramStart"/>
       <w:r>
         <w:rPr>
           <w:b/>
           <w:bCs/>
         </w:rPr>
+        <w:t>Analytics</w:t>
+      </w:r>
+      <w:r>
+        <w:rPr>
+          <w:b/>
+          <w:bCs/>
+        </w:rPr>
         <w:t xml:space="preserve"> </w:t>
       </w:r>
       <w:r>
-        <w:t xml:space="preserve">: Insights into customer </w:t>
+        <w:t>:</w:t>
+      </w:r>
+      <w:proofErr w:type="gramEnd"/>
+      <w:r>
+        <w:t xml:space="preserve"> Insights into customer </w:t>
       </w:r>
       <w:proofErr w:type="spellStart"/>
       <w:r>
@@ -3488,6 +3664,7 @@
           <w:b/>
           <w:bCs/>
         </w:rPr>
+        <w:lastRenderedPageBreak/>
         <w:t>Total Revenue</w:t>
       </w:r>
       <w:r>
@@ -3594,22 +3771,6 @@
         <w:rPr>
           <w:b/>
           <w:bCs/>
-        </w:rPr>
-      </w:pPr>
-    </w:p>
-    <w:p>
-      <w:pPr>
-        <w:rPr>
-          <w:b/>
-          <w:bCs/>
-        </w:rPr>
-      </w:pPr>
-    </w:p>
-    <w:p>
-      <w:pPr>
-        <w:rPr>
-          <w:b/>
-          <w:bCs/>
           <w:sz w:val="32"/>
           <w:szCs w:val="32"/>
         </w:rPr>
@@ -3617,19 +3778,80 @@
       <w:r>
         <w:rPr>
           <w:noProof/>
-        </w:rPr>
-        <w:lastRenderedPageBreak/>
+          <w:sz w:val="32"/>
+          <w:szCs w:val="32"/>
+        </w:rPr>
         <w:drawing>
-          <wp:anchor distT="0" distB="0" distL="114300" distR="114300" simplePos="0" relativeHeight="251658240" behindDoc="0" locked="0" layoutInCell="1" allowOverlap="1" wp14:anchorId="34A1B3A1" wp14:editId="2725DBB7">
+          <wp:anchor distT="0" distB="0" distL="114300" distR="114300" simplePos="0" relativeHeight="251659264" behindDoc="0" locked="0" layoutInCell="1" allowOverlap="1" wp14:anchorId="45F43989" wp14:editId="1C1080A7">
+            <wp:simplePos x="0" y="0"/>
+            <wp:positionH relativeFrom="page">
+              <wp:posOffset>4048694</wp:posOffset>
+            </wp:positionH>
+            <wp:positionV relativeFrom="margin">
+              <wp:posOffset>1765585</wp:posOffset>
+            </wp:positionV>
+            <wp:extent cx="3106420" cy="2065020"/>
+            <wp:effectExtent l="0" t="0" r="0" b="0"/>
+            <wp:wrapSquare wrapText="bothSides"/>
+            <wp:docPr id="913251084" name="Picture 1"/>
+            <wp:cNvGraphicFramePr>
+              <a:graphicFrameLocks xmlns:a="http://schemas.openxmlformats.org/drawingml/2006/main" noChangeAspect="1"/>
+            </wp:cNvGraphicFramePr>
+            <a:graphic xmlns:a="http://schemas.openxmlformats.org/drawingml/2006/main">
+              <a:graphicData uri="http://schemas.openxmlformats.org/drawingml/2006/picture">
+                <pic:pic xmlns:pic="http://schemas.openxmlformats.org/drawingml/2006/picture">
+                  <pic:nvPicPr>
+                    <pic:cNvPr id="913251084" name=""/>
+                    <pic:cNvPicPr/>
+                  </pic:nvPicPr>
+                  <pic:blipFill>
+                    <a:blip r:embed="rId6" cstate="print">
+                      <a:extLst>
+                        <a:ext uri="{28A0092B-C50C-407E-A947-70E740481C1C}">
+                          <a14:useLocalDpi xmlns:a14="http://schemas.microsoft.com/office/drawing/2010/main" val="0"/>
+                        </a:ext>
+                      </a:extLst>
+                    </a:blip>
+                    <a:stretch>
+                      <a:fillRect/>
+                    </a:stretch>
+                  </pic:blipFill>
+                  <pic:spPr>
+                    <a:xfrm>
+                      <a:off x="0" y="0"/>
+                      <a:ext cx="3106420" cy="2065020"/>
+                    </a:xfrm>
+                    <a:prstGeom prst="rect">
+                      <a:avLst/>
+                    </a:prstGeom>
+                  </pic:spPr>
+                </pic:pic>
+              </a:graphicData>
+            </a:graphic>
+            <wp14:sizeRelH relativeFrom="margin">
+              <wp14:pctWidth>0</wp14:pctWidth>
+            </wp14:sizeRelH>
+            <wp14:sizeRelV relativeFrom="margin">
+              <wp14:pctHeight>0</wp14:pctHeight>
+            </wp14:sizeRelV>
+          </wp:anchor>
+        </w:drawing>
+      </w:r>
+      <w:r>
+        <w:rPr>
+          <w:noProof/>
+        </w:rPr>
+        <w:drawing>
+          <wp:anchor distT="0" distB="0" distL="114300" distR="114300" simplePos="0" relativeHeight="251658240" behindDoc="0" locked="0" layoutInCell="1" allowOverlap="1" wp14:anchorId="34A1B3A1" wp14:editId="461483C9">
             <wp:simplePos x="0" y="0"/>
             <wp:positionH relativeFrom="margin">
-              <wp:posOffset>-388620</wp:posOffset>
+              <wp:posOffset>-347345</wp:posOffset>
             </wp:positionH>
             <wp:positionV relativeFrom="margin">
-              <wp:posOffset>489585</wp:posOffset>
+              <wp:posOffset>1765300</wp:posOffset>
             </wp:positionV>
-            <wp:extent cx="3358515" cy="2256790"/>
-            <wp:effectExtent l="0" t="0" r="0" b="0"/>
+            <wp:extent cx="3096895" cy="2080895"/>
+            <wp:effectExtent l="0" t="0" r="8255" b="0"/>
             <wp:wrapSquare wrapText="bothSides"/>
             <wp:docPr id="188141102" name="Picture 1"/>
             <wp:cNvGraphicFramePr>
@@ -3643,7 +3865,7 @@
                     <pic:cNvPicPr/>
                   </pic:nvPicPr>
                   <pic:blipFill rotWithShape="1">
-                    <a:blip r:embed="rId6" cstate="print">
+                    <a:blip r:embed="rId7" cstate="print">
                       <a:extLst>
                         <a:ext uri="{28A0092B-C50C-407E-A947-70E740481C1C}">
                           <a14:useLocalDpi xmlns:a14="http://schemas.microsoft.com/office/drawing/2010/main" val="0"/>
@@ -3658,7 +3880,7 @@
                   <pic:spPr bwMode="auto">
                     <a:xfrm>
                       <a:off x="0" y="0"/>
-                      <a:ext cx="3358515" cy="2256790"/>
+                      <a:ext cx="3096895" cy="2080895"/>
                     </a:xfrm>
                     <a:prstGeom prst="rect">
                       <a:avLst/>
@@ -3686,68 +3908,6 @@
       </w:r>
       <w:r>
         <w:rPr>
-          <w:noProof/>
-          <w:sz w:val="32"/>
-          <w:szCs w:val="32"/>
-        </w:rPr>
-        <w:drawing>
-          <wp:anchor distT="0" distB="0" distL="114300" distR="114300" simplePos="0" relativeHeight="251659264" behindDoc="0" locked="0" layoutInCell="1" allowOverlap="1" wp14:anchorId="45F43989" wp14:editId="5BD140D5">
-            <wp:simplePos x="0" y="0"/>
-            <wp:positionH relativeFrom="page">
-              <wp:posOffset>3984674</wp:posOffset>
-            </wp:positionH>
-            <wp:positionV relativeFrom="margin">
-              <wp:posOffset>437369</wp:posOffset>
-            </wp:positionV>
-            <wp:extent cx="3434715" cy="2283460"/>
-            <wp:effectExtent l="0" t="0" r="0" b="2540"/>
-            <wp:wrapSquare wrapText="bothSides"/>
-            <wp:docPr id="913251084" name="Picture 1"/>
-            <wp:cNvGraphicFramePr>
-              <a:graphicFrameLocks xmlns:a="http://schemas.openxmlformats.org/drawingml/2006/main" noChangeAspect="1"/>
-            </wp:cNvGraphicFramePr>
-            <a:graphic xmlns:a="http://schemas.openxmlformats.org/drawingml/2006/main">
-              <a:graphicData uri="http://schemas.openxmlformats.org/drawingml/2006/picture">
-                <pic:pic xmlns:pic="http://schemas.openxmlformats.org/drawingml/2006/picture">
-                  <pic:nvPicPr>
-                    <pic:cNvPr id="913251084" name=""/>
-                    <pic:cNvPicPr/>
-                  </pic:nvPicPr>
-                  <pic:blipFill>
-                    <a:blip r:embed="rId7" cstate="print">
-                      <a:extLst>
-                        <a:ext uri="{28A0092B-C50C-407E-A947-70E740481C1C}">
-                          <a14:useLocalDpi xmlns:a14="http://schemas.microsoft.com/office/drawing/2010/main" val="0"/>
-                        </a:ext>
-                      </a:extLst>
-                    </a:blip>
-                    <a:stretch>
-                      <a:fillRect/>
-                    </a:stretch>
-                  </pic:blipFill>
-                  <pic:spPr>
-                    <a:xfrm>
-                      <a:off x="0" y="0"/>
-                      <a:ext cx="3434715" cy="2283460"/>
-                    </a:xfrm>
-                    <a:prstGeom prst="rect">
-                      <a:avLst/>
-                    </a:prstGeom>
-                  </pic:spPr>
-                </pic:pic>
-              </a:graphicData>
-            </a:graphic>
-            <wp14:sizeRelH relativeFrom="margin">
-              <wp14:pctWidth>0</wp14:pctWidth>
-            </wp14:sizeRelH>
-            <wp14:sizeRelV relativeFrom="margin">
-              <wp14:pctHeight>0</wp14:pctHeight>
-            </wp14:sizeRelV>
-          </wp:anchor>
-        </w:drawing>
-      </w:r>
-      <w:r>
-        <w:rPr>
           <w:b/>
           <w:bCs/>
           <w:sz w:val="32"/>
@@ -3756,23 +3916,22 @@
         <w:t>Results &amp; Outcomes</w:t>
       </w:r>
     </w:p>
-    <w:p/>
     <w:p>
       <w:r>
         <w:rPr>
           <w:noProof/>
         </w:rPr>
         <w:drawing>
-          <wp:anchor distT="0" distB="0" distL="114300" distR="114300" simplePos="0" relativeHeight="251662336" behindDoc="0" locked="0" layoutInCell="1" allowOverlap="1" wp14:anchorId="2A6C89A4" wp14:editId="2163A570">
+          <wp:anchor distT="0" distB="0" distL="114300" distR="114300" simplePos="0" relativeHeight="251662336" behindDoc="0" locked="0" layoutInCell="1" allowOverlap="1" wp14:anchorId="2A6C89A4" wp14:editId="365716DA">
             <wp:simplePos x="0" y="0"/>
             <wp:positionH relativeFrom="page">
-              <wp:posOffset>3769653</wp:posOffset>
+              <wp:posOffset>3942584</wp:posOffset>
             </wp:positionH>
             <wp:positionV relativeFrom="margin">
-              <wp:align>bottom</wp:align>
+              <wp:posOffset>4020185</wp:posOffset>
             </wp:positionV>
-            <wp:extent cx="3657600" cy="2322195"/>
-            <wp:effectExtent l="0" t="0" r="0" b="1905"/>
+            <wp:extent cx="3277235" cy="2080895"/>
+            <wp:effectExtent l="0" t="0" r="0" b="0"/>
             <wp:wrapSquare wrapText="bothSides"/>
             <wp:docPr id="2054199585" name="Picture 1"/>
             <wp:cNvGraphicFramePr>
@@ -3800,7 +3959,7 @@
                   <pic:spPr>
                     <a:xfrm>
                       <a:off x="0" y="0"/>
-                      <a:ext cx="3657600" cy="2322195"/>
+                      <a:ext cx="3277235" cy="2080895"/>
                     </a:xfrm>
                     <a:prstGeom prst="rect">
                       <a:avLst/>
@@ -3823,16 +3982,16 @@
           <w:noProof/>
         </w:rPr>
         <w:drawing>
-          <wp:anchor distT="0" distB="0" distL="114300" distR="114300" simplePos="0" relativeHeight="251661312" behindDoc="0" locked="0" layoutInCell="1" allowOverlap="1" wp14:anchorId="1A24B815" wp14:editId="3CBFB3DB">
+          <wp:anchor distT="0" distB="0" distL="114300" distR="114300" simplePos="0" relativeHeight="251664384" behindDoc="0" locked="0" layoutInCell="1" allowOverlap="1" wp14:anchorId="1A24B815" wp14:editId="25D9F9F6">
             <wp:simplePos x="0" y="0"/>
             <wp:positionH relativeFrom="margin">
-              <wp:posOffset>-541557</wp:posOffset>
+              <wp:posOffset>-410210</wp:posOffset>
             </wp:positionH>
             <wp:positionV relativeFrom="margin">
-              <wp:align>bottom</wp:align>
+              <wp:posOffset>4020185</wp:posOffset>
             </wp:positionV>
-            <wp:extent cx="3277235" cy="2313940"/>
-            <wp:effectExtent l="0" t="0" r="0" b="0"/>
+            <wp:extent cx="3058795" cy="2159635"/>
+            <wp:effectExtent l="0" t="0" r="8255" b="0"/>
             <wp:wrapSquare wrapText="bothSides"/>
             <wp:docPr id="753672033" name="Picture 1"/>
             <wp:cNvGraphicFramePr>
@@ -3861,7 +4020,7 @@
                   <pic:spPr bwMode="auto">
                     <a:xfrm>
                       <a:off x="0" y="0"/>
-                      <a:ext cx="3277235" cy="2313940"/>
+                      <a:ext cx="3058795" cy="2159635"/>
                     </a:xfrm>
                     <a:prstGeom prst="rect">
                       <a:avLst/>
@@ -3881,24 +4040,29 @@
             <wp14:sizeRelH relativeFrom="margin">
               <wp14:pctWidth>0</wp14:pctWidth>
             </wp14:sizeRelH>
+            <wp14:sizeRelV relativeFrom="margin">
+              <wp14:pctHeight>0</wp14:pctHeight>
+            </wp14:sizeRelV>
           </wp:anchor>
         </w:drawing>
       </w:r>
+    </w:p>
+    <w:p>
       <w:r>
         <w:rPr>
           <w:noProof/>
         </w:rPr>
         <w:drawing>
-          <wp:anchor distT="0" distB="0" distL="114300" distR="114300" simplePos="0" relativeHeight="251660288" behindDoc="0" locked="0" layoutInCell="1" allowOverlap="1" wp14:anchorId="5B222257" wp14:editId="4567DE15">
+          <wp:anchor distT="0" distB="0" distL="114300" distR="114300" simplePos="0" relativeHeight="251660288" behindDoc="0" locked="0" layoutInCell="1" allowOverlap="1" wp14:anchorId="5B222257" wp14:editId="0673DC60">
             <wp:simplePos x="0" y="0"/>
             <wp:positionH relativeFrom="margin">
-              <wp:posOffset>-120454</wp:posOffset>
+              <wp:align>center</wp:align>
             </wp:positionH>
             <wp:positionV relativeFrom="margin">
-              <wp:posOffset>3080238</wp:posOffset>
+              <wp:posOffset>6509626</wp:posOffset>
             </wp:positionV>
-            <wp:extent cx="5731510" cy="3117215"/>
-            <wp:effectExtent l="0" t="0" r="2540" b="6985"/>
+            <wp:extent cx="4949825" cy="2691765"/>
+            <wp:effectExtent l="0" t="0" r="3175" b="0"/>
             <wp:wrapSquare wrapText="bothSides"/>
             <wp:docPr id="607035829" name="Picture 1"/>
             <wp:cNvGraphicFramePr>
@@ -3926,7 +4090,7 @@
                   <pic:spPr>
                     <a:xfrm>
                       <a:off x="0" y="0"/>
-                      <a:ext cx="5731510" cy="3117215"/>
+                      <a:ext cx="4949825" cy="2691765"/>
                     </a:xfrm>
                     <a:prstGeom prst="rect">
                       <a:avLst/>
@@ -3935,6 +4099,12 @@
                 </pic:pic>
               </a:graphicData>
             </a:graphic>
+            <wp14:sizeRelH relativeFrom="margin">
+              <wp14:pctWidth>0</wp14:pctWidth>
+            </wp14:sizeRelH>
+            <wp14:sizeRelV relativeFrom="margin">
+              <wp14:pctHeight>0</wp14:pctHeight>
+            </wp14:sizeRelV>
           </wp:anchor>
         </w:drawing>
       </w:r>
@@ -11992,6 +12162,7 @@
   <w:style w:type="character" w:default="1" w:styleId="DefaultParagraphFont">
     <w:name w:val="Default Paragraph Font"/>
     <w:uiPriority w:val="1"/>
+    <w:semiHidden/>
     <w:unhideWhenUsed/>
   </w:style>
   <w:style w:type="table" w:default="1" w:styleId="TableNormal">

</xml_diff>